<commit_message>
Sugestões de alterações textuais.
</commit_message>
<xml_diff>
--- a/Documentos/Requisitos funcionais.docx
+++ b/Documentos/Requisitos funcionais.docx
@@ -268,11 +268,21 @@
           <w:shd w:fill="FFFFFF" w:val="clear"/>
         </w:rPr>
       </w:r>
+      <w:commentRangeEnd w:id="2"/>
+      <w:r>
+        <w:commentReference w:id="2"/>
+      </w:r>
+      <w:r>
+        <w:rPr>
+          <w:rFonts w:cs="Arial" w:ascii="Arial" w:hAnsi="Arial"/>
+          <w:sz w:val="24"/>
+          <w:szCs w:val="24"/>
+          <w:shd w:fill="FFFFFF" w:val="clear"/>
+        </w:rPr>
+        <w:t>Michael L. Polloc</w:t>
+      </w:r>
       <w:bookmarkStart w:id="0" w:name="__DdeLink__98_1254763495"/>
-      <w:commentRangeEnd w:id="2"/>
-      <w:r>
-        <w:commentReference w:id="2"/>
-      </w:r>
+      <w:bookmarkEnd w:id="0"/>
       <w:r>
         <w:rPr>
           <w:rFonts w:cs="Arial" w:ascii="Arial" w:hAnsi="Arial"/>
@@ -280,9 +290,8 @@
           <w:szCs w:val="24"/>
           <w:shd w:fill="FFFFFF" w:val="clear"/>
         </w:rPr>
-        <w:t>Michael L. Pollock</w:t>
-      </w:r>
-      <w:bookmarkEnd w:id="0"/>
+        <w:t>k</w:t>
+      </w:r>
       <w:r>
         <w:rPr>
           <w:rFonts w:cs="Arial" w:ascii="Arial" w:hAnsi="Arial"/>
@@ -1255,15 +1264,7 @@
       </w:pPr>
       <w:r>
         <w:rPr/>
-        <w:t>&lt;</w:t>
-      </w:r>
-      <w:r>
-        <w:rPr/>
-        <w:t>max</w:t>
-      </w:r>
-      <w:r>
-        <w:rPr/>
-        <w:t>&gt;</w:t>
+        <w:t>&lt;max&gt;</w:t>
       </w:r>
     </w:p>
     <w:p>
@@ -1285,6 +1286,17 @@
       <w:r>
         <w:rPr/>
         <w:t>Armazenar os dados de diversas aferições de um paciente tem alguma serventia? Na mesma ideia de controle de pressão. Se sim, isso se torna mais um requisito funcional.</w:t>
+      </w:r>
+    </w:p>
+    <w:p>
+      <w:pPr>
+        <w:pStyle w:val="Normal"/>
+        <w:spacing w:lineRule="auto" w:line="360"/>
+        <w:rPr/>
+      </w:pPr>
+      <w:r>
+        <w:rPr/>
+        <w:t>Faltou justificar o texto. Lembre-se que as normas da ABNT devem ser usadas.</w:t>
       </w:r>
     </w:p>
     <w:p>
@@ -1327,7 +1339,7 @@
     <w:p>
       <w:r>
         <w:rPr>
-          <w:rFonts w:ascii="Calibri" w:hAnsi="Calibri" w:eastAsia="Calibri" w:cs="" w:asciiTheme="minorHAnsi" w:cstheme="minorBidi" w:eastAsiaTheme="minorHAnsi" w:hAnsiTheme="minorHAnsi"/>
+          <w:rFonts w:cs="" w:ascii="Calibri" w:hAnsi="Calibri" w:eastAsia="Calibri"/>
           <w:b w:val="false"/>
           <w:bCs w:val="false"/>
           <w:i w:val="false"/>
@@ -1340,7 +1352,7 @@
           <w:shadow w:val="false"/>
           <w:emboss w:val="false"/>
           <w:imprint w:val="false"/>
-          <w:color w:val="auto"/>
+          <w:color w:val="00000A"/>
           <w:spacing w:val="0"/>
           <w:w w:val="100"/>
           <w:position w:val="0"/>
@@ -1350,7 +1362,7 @@
           <w:u w:val="none"/>
           <w:vertAlign w:val="baseline"/>
           <w:em w:val="none"/>
-          <w:lang w:val="pt-BR" w:eastAsia="en-US" w:bidi="ar-SA"/>
+          <w:lang w:bidi="ar-SA" w:val="pt-BR" w:eastAsia="en-US"/>
         </w:rPr>
         <w:t>“Através“ é do vidro, da porta</w:t>
       </w:r>
@@ -1358,7 +1370,7 @@
     <w:p>
       <w:r>
         <w:rPr>
-          <w:rFonts w:eastAsia="Calibri" w:cstheme="minorBidi" w:eastAsiaTheme="minorHAnsi" w:cs="" w:ascii="Calibri" w:hAnsi="Calibri"/>
+          <w:rFonts w:cs="" w:ascii="Calibri" w:hAnsi="Calibri" w:eastAsia="Calibri"/>
           <w:b w:val="false"/>
           <w:bCs w:val="false"/>
           <w:i w:val="false"/>
@@ -1371,16 +1383,17 @@
           <w:shadow w:val="false"/>
           <w:emboss w:val="false"/>
           <w:imprint w:val="false"/>
-          <w:color w:val="auto"/>
+          <w:color w:val="00000A"/>
           <w:spacing w:val="0"/>
           <w:w w:val="100"/>
           <w:position w:val="0"/>
+          <w:sz w:val="20"/>
           <w:sz w:val="20"/>
           <w:szCs w:val="22"/>
           <w:u w:val="none"/>
           <w:vertAlign w:val="baseline"/>
           <w:em w:val="none"/>
-          <w:lang w:bidi="ar-SA" w:eastAsia="en-US" w:val="pt-BR"/>
+          <w:lang w:bidi="ar-SA" w:val="pt-BR" w:eastAsia="en-US"/>
         </w:rPr>
         <w:t>Troque por “por meio de”</w:t>
       </w:r>
@@ -1390,7 +1403,7 @@
     <w:p>
       <w:r>
         <w:rPr>
-          <w:rFonts w:eastAsia="Calibri" w:cstheme="minorBidi" w:eastAsiaTheme="minorHAnsi" w:cs="" w:ascii="Calibri" w:hAnsi="Calibri"/>
+          <w:rFonts w:cs="" w:ascii="Calibri" w:hAnsi="Calibri" w:eastAsia="Calibri"/>
           <w:b w:val="false"/>
           <w:bCs w:val="false"/>
           <w:i w:val="false"/>
@@ -1403,16 +1416,17 @@
           <w:shadow w:val="false"/>
           <w:emboss w:val="false"/>
           <w:imprint w:val="false"/>
-          <w:color w:val="auto"/>
+          <w:color w:val="00000A"/>
           <w:spacing w:val="0"/>
           <w:w w:val="100"/>
           <w:position w:val="0"/>
+          <w:sz w:val="20"/>
           <w:sz w:val="20"/>
           <w:szCs w:val="22"/>
           <w:u w:val="none"/>
           <w:vertAlign w:val="baseline"/>
           <w:em w:val="none"/>
-          <w:lang w:bidi="ar-SA" w:eastAsia="en-US" w:val="pt-BR"/>
+          <w:lang w:bidi="ar-SA" w:val="pt-BR" w:eastAsia="en-US"/>
         </w:rPr>
         <w:t>Avaliação feita pelos profissionais...</w:t>
       </w:r>
@@ -1422,7 +1436,7 @@
     <w:p>
       <w:r>
         <w:rPr>
-          <w:rFonts w:eastAsia="Calibri" w:cstheme="minorBidi" w:eastAsiaTheme="minorHAnsi" w:cs="" w:ascii="Calibri" w:hAnsi="Calibri"/>
+          <w:rFonts w:cs="" w:ascii="Calibri" w:hAnsi="Calibri" w:eastAsia="Calibri"/>
           <w:b w:val="false"/>
           <w:bCs w:val="false"/>
           <w:i w:val="false"/>
@@ -1435,16 +1449,17 @@
           <w:shadow w:val="false"/>
           <w:emboss w:val="false"/>
           <w:imprint w:val="false"/>
-          <w:color w:val="auto"/>
+          <w:color w:val="00000A"/>
           <w:spacing w:val="0"/>
           <w:w w:val="100"/>
           <w:position w:val="0"/>
+          <w:sz w:val="20"/>
           <w:sz w:val="20"/>
           <w:szCs w:val="22"/>
           <w:u w:val="none"/>
           <w:vertAlign w:val="baseline"/>
           <w:em w:val="none"/>
-          <w:lang w:bidi="ar-SA" w:eastAsia="en-US" w:val="pt-BR"/>
+          <w:lang w:bidi="ar-SA" w:val="pt-BR" w:eastAsia="en-US"/>
         </w:rPr>
         <w:t>Ele tem doutorado ou é médico?</w:t>
       </w:r>
@@ -1454,7 +1469,7 @@
     <w:p>
       <w:r>
         <w:rPr>
-          <w:rFonts w:eastAsia="Calibri" w:cstheme="minorBidi" w:eastAsiaTheme="minorHAnsi" w:cs="" w:ascii="Calibri" w:hAnsi="Calibri"/>
+          <w:rFonts w:cs="" w:ascii="Calibri" w:hAnsi="Calibri" w:eastAsia="Calibri"/>
           <w:b w:val="false"/>
           <w:bCs w:val="false"/>
           <w:i w:val="false"/>
@@ -1467,16 +1482,17 @@
           <w:shadow w:val="false"/>
           <w:emboss w:val="false"/>
           <w:imprint w:val="false"/>
-          <w:color w:val="auto"/>
+          <w:color w:val="00000A"/>
           <w:spacing w:val="0"/>
           <w:w w:val="100"/>
           <w:position w:val="0"/>
+          <w:sz w:val="20"/>
           <w:sz w:val="20"/>
           <w:szCs w:val="22"/>
           <w:u w:val="none"/>
           <w:vertAlign w:val="baseline"/>
           <w:em w:val="none"/>
-          <w:lang w:bidi="ar-SA" w:eastAsia="en-US" w:val="pt-BR"/>
+          <w:lang w:bidi="ar-SA" w:val="pt-BR" w:eastAsia="en-US"/>
         </w:rPr>
         <w:t>Muito informal</w:t>
       </w:r>
@@ -1486,7 +1502,7 @@
     <w:p>
       <w:r>
         <w:rPr>
-          <w:rFonts w:eastAsia="Calibri" w:cstheme="minorBidi" w:eastAsiaTheme="minorHAnsi" w:cs="" w:ascii="Calibri" w:hAnsi="Calibri"/>
+          <w:rFonts w:cs="" w:ascii="Calibri" w:hAnsi="Calibri" w:eastAsia="Calibri"/>
           <w:b w:val="false"/>
           <w:bCs w:val="false"/>
           <w:i w:val="false"/>
@@ -1499,16 +1515,17 @@
           <w:shadow w:val="false"/>
           <w:emboss w:val="false"/>
           <w:imprint w:val="false"/>
-          <w:color w:val="auto"/>
+          <w:color w:val="00000A"/>
           <w:spacing w:val="0"/>
           <w:w w:val="100"/>
           <w:position w:val="0"/>
+          <w:sz w:val="20"/>
           <w:sz w:val="20"/>
           <w:szCs w:val="22"/>
           <w:u w:val="none"/>
           <w:vertAlign w:val="baseline"/>
           <w:em w:val="none"/>
-          <w:lang w:bidi="ar-SA" w:eastAsia="en-US" w:val="pt-BR"/>
+          <w:lang w:bidi="ar-SA" w:val="pt-BR" w:eastAsia="en-US"/>
         </w:rPr>
         <w:t>Plataforma web, aplicativo dá a ideia de aplicativo de celular apenas.</w:t>
       </w:r>
@@ -1518,7 +1535,7 @@
     <w:p>
       <w:r>
         <w:rPr>
-          <w:rFonts w:eastAsia="Calibri" w:cstheme="minorBidi" w:eastAsiaTheme="minorHAnsi" w:cs="" w:ascii="Calibri" w:hAnsi="Calibri"/>
+          <w:rFonts w:cs="" w:ascii="Calibri" w:hAnsi="Calibri" w:eastAsia="Calibri"/>
           <w:b w:val="false"/>
           <w:bCs w:val="false"/>
           <w:i w:val="false"/>
@@ -1531,16 +1548,17 @@
           <w:shadow w:val="false"/>
           <w:emboss w:val="false"/>
           <w:imprint w:val="false"/>
-          <w:color w:val="auto"/>
+          <w:color w:val="00000A"/>
           <w:spacing w:val="0"/>
           <w:w w:val="100"/>
           <w:position w:val="0"/>
+          <w:sz w:val="20"/>
           <w:sz w:val="20"/>
           <w:szCs w:val="22"/>
           <w:u w:val="none"/>
           <w:vertAlign w:val="baseline"/>
           <w:em w:val="none"/>
-          <w:lang w:bidi="ar-SA" w:eastAsia="en-US" w:val="pt-BR"/>
+          <w:lang w:bidi="ar-SA" w:val="pt-BR" w:eastAsia="en-US"/>
         </w:rPr>
         <w:t>Como automatizar as avaliações antropométricas, realizadas por um profissional na área da Educação Física, com vistas a tornar mais rápido e prático estas avaliações.</w:t>
       </w:r>
@@ -1550,7 +1568,7 @@
     <w:p>
       <w:r>
         <w:rPr>
-          <w:rFonts w:eastAsia="Calibri" w:cstheme="minorBidi" w:eastAsiaTheme="minorHAnsi" w:cs="" w:ascii="Calibri" w:hAnsi="Calibri"/>
+          <w:rFonts w:cs="" w:ascii="Calibri" w:hAnsi="Calibri" w:eastAsia="Calibri"/>
           <w:b w:val="false"/>
           <w:bCs w:val="false"/>
           <w:i w:val="false"/>
@@ -1563,16 +1581,17 @@
           <w:shadow w:val="false"/>
           <w:emboss w:val="false"/>
           <w:imprint w:val="false"/>
-          <w:color w:val="auto"/>
+          <w:color w:val="00000A"/>
           <w:spacing w:val="0"/>
           <w:w w:val="100"/>
           <w:position w:val="0"/>
+          <w:sz w:val="20"/>
           <w:sz w:val="20"/>
           <w:szCs w:val="22"/>
           <w:u w:val="none"/>
           <w:vertAlign w:val="baseline"/>
           <w:em w:val="none"/>
-          <w:lang w:bidi="ar-SA" w:eastAsia="en-US" w:val="pt-BR"/>
+          <w:lang w:bidi="ar-SA" w:val="pt-BR" w:eastAsia="en-US"/>
         </w:rPr>
         <w:t>Plataforma web</w:t>
       </w:r>
@@ -1582,7 +1601,7 @@
     <w:p>
       <w:r>
         <w:rPr>
-          <w:rFonts w:eastAsia="Calibri" w:cstheme="minorBidi" w:eastAsiaTheme="minorHAnsi" w:cs="" w:ascii="Calibri" w:hAnsi="Calibri"/>
+          <w:rFonts w:cs="" w:ascii="Calibri" w:hAnsi="Calibri" w:eastAsia="Calibri"/>
           <w:b w:val="false"/>
           <w:bCs w:val="false"/>
           <w:i w:val="false"/>
@@ -1595,16 +1614,17 @@
           <w:shadow w:val="false"/>
           <w:emboss w:val="false"/>
           <w:imprint w:val="false"/>
-          <w:color w:val="auto"/>
+          <w:color w:val="00000A"/>
           <w:spacing w:val="0"/>
           <w:w w:val="100"/>
           <w:position w:val="0"/>
+          <w:sz w:val="20"/>
           <w:sz w:val="20"/>
           <w:szCs w:val="22"/>
           <w:u w:val="none"/>
           <w:vertAlign w:val="baseline"/>
           <w:em w:val="none"/>
-          <w:lang w:bidi="ar-SA" w:eastAsia="en-US" w:val="pt-BR"/>
+          <w:lang w:bidi="ar-SA" w:val="pt-BR" w:eastAsia="en-US"/>
         </w:rPr>
         <w:t>Aplicar protocolos</w:t>
       </w:r>
@@ -1614,7 +1634,7 @@
     <w:p>
       <w:r>
         <w:rPr>
-          <w:rFonts w:eastAsia="Calibri" w:cstheme="minorBidi" w:eastAsiaTheme="minorHAnsi" w:cs="" w:ascii="Calibri" w:hAnsi="Calibri"/>
+          <w:rFonts w:cs="" w:ascii="Calibri" w:hAnsi="Calibri" w:eastAsia="Calibri"/>
           <w:b w:val="false"/>
           <w:bCs w:val="false"/>
           <w:i w:val="false"/>
@@ -1627,16 +1647,17 @@
           <w:shadow w:val="false"/>
           <w:emboss w:val="false"/>
           <w:imprint w:val="false"/>
-          <w:color w:val="auto"/>
+          <w:color w:val="00000A"/>
           <w:spacing w:val="0"/>
           <w:w w:val="100"/>
           <w:position w:val="0"/>
+          <w:sz w:val="20"/>
           <w:sz w:val="20"/>
           <w:szCs w:val="22"/>
           <w:u w:val="none"/>
           <w:vertAlign w:val="baseline"/>
           <w:em w:val="none"/>
-          <w:lang w:bidi="ar-SA" w:eastAsia="en-US" w:val="pt-BR"/>
+          <w:lang w:bidi="ar-SA" w:val="pt-BR" w:eastAsia="en-US"/>
         </w:rPr>
         <w:t>De Ed. Física, mantenha padrões na nomenclatura.</w:t>
       </w:r>
@@ -1646,7 +1667,7 @@
     <w:p>
       <w:r>
         <w:rPr>
-          <w:rFonts w:eastAsia="Calibri" w:cstheme="minorBidi" w:eastAsiaTheme="minorHAnsi" w:cs="" w:ascii="Calibri" w:hAnsi="Calibri"/>
+          <w:rFonts w:cs="" w:ascii="Calibri" w:hAnsi="Calibri" w:eastAsia="Calibri"/>
           <w:b w:val="false"/>
           <w:bCs w:val="false"/>
           <w:i w:val="false"/>
@@ -1659,16 +1680,17 @@
           <w:shadow w:val="false"/>
           <w:emboss w:val="false"/>
           <w:imprint w:val="false"/>
-          <w:color w:val="auto"/>
+          <w:color w:val="00000A"/>
           <w:spacing w:val="0"/>
           <w:w w:val="100"/>
           <w:position w:val="0"/>
+          <w:sz w:val="20"/>
           <w:sz w:val="20"/>
           <w:szCs w:val="22"/>
           <w:u w:val="none"/>
           <w:vertAlign w:val="baseline"/>
           <w:em w:val="none"/>
-          <w:lang w:bidi="ar-SA" w:eastAsia="en-US" w:val="pt-BR"/>
+          <w:lang w:bidi="ar-SA" w:val="pt-BR" w:eastAsia="en-US"/>
         </w:rPr>
         <w:t>Marcar como inativo? Remover também pode ser uma opção, mantenha os dois</w:t>
       </w:r>
@@ -1869,7 +1891,6 @@
     <w:rPrDefault>
       <w:rPr>
         <w:rFonts w:ascii="Calibri" w:hAnsi="Calibri" w:eastAsia="Calibri" w:cs="" w:asciiTheme="minorHAnsi" w:cstheme="minorBidi" w:eastAsiaTheme="minorHAnsi" w:hAnsiTheme="minorHAnsi"/>
-        <w:sz w:val="22"/>
         <w:szCs w:val="22"/>
         <w:lang w:val="pt-BR" w:eastAsia="en-US" w:bidi="ar-SA"/>
       </w:rPr>
@@ -2266,7 +2287,7 @@
     </w:pPr>
     <w:rPr>
       <w:rFonts w:ascii="Calibri" w:hAnsi="Calibri" w:eastAsia="Calibri" w:cs="" w:asciiTheme="minorHAnsi" w:cstheme="minorBidi" w:eastAsiaTheme="minorHAnsi" w:hAnsiTheme="minorHAnsi"/>
-      <w:color w:val="auto"/>
+      <w:color w:val="00000A"/>
       <w:sz w:val="22"/>
       <w:szCs w:val="22"/>
       <w:lang w:val="pt-BR" w:eastAsia="en-US" w:bidi="ar-SA"/>

</xml_diff>

<commit_message>
Sugestões de modificação no doc de requisitos
</commit_message>
<xml_diff>
--- a/Documentos/Requisitos funcionais.docx
+++ b/Documentos/Requisitos funcionais.docx
@@ -102,7 +102,35 @@
           <w:sz w:val="24"/>
           <w:szCs w:val="24"/>
         </w:rPr>
-        <w:t xml:space="preserve">A avaliação antropométrica pode ser utilizada para determinar o tamanho físico de uma população, por meio da utilização das medidas de comprimento, profundidade, circunferências corporais etc. Além disso, o resultado dessas medidas é usualmente utilizado para fins de diagnósticos na área médica, mas nesse caso será utilizado para o auxílio na avaliação feita pelos profissionais da área de educação física. </w:t>
+        <w:t xml:space="preserve">A avaliação antropométrica pode ser utilizada para determinar o tamanho físico de uma população, por meio da utilização das medidas de comprimento, profundidade, circunferências corporais etc. Além disso, o resultado dessas medidas é usualmente utilizado para fins de diagnósticos </w:t>
+      </w:r>
+      <w:commentRangeStart w:id="0"/>
+      <w:r>
+        <w:rPr>
+          <w:rFonts w:cs="Arial" w:ascii="Arial" w:hAnsi="Arial"/>
+          <w:sz w:val="24"/>
+          <w:szCs w:val="24"/>
+        </w:rPr>
+        <w:t>na área médica, mas</w:t>
+      </w:r>
+      <w:r>
+        <w:rPr>
+          <w:rFonts w:cs="Arial" w:ascii="Arial" w:hAnsi="Arial"/>
+          <w:sz w:val="24"/>
+          <w:szCs w:val="24"/>
+        </w:rPr>
+      </w:r>
+      <w:commentRangeEnd w:id="0"/>
+      <w:r>
+        <w:commentReference w:id="0"/>
+      </w:r>
+      <w:r>
+        <w:rPr>
+          <w:rFonts w:cs="Arial" w:ascii="Arial" w:hAnsi="Arial"/>
+          <w:sz w:val="24"/>
+          <w:szCs w:val="24"/>
+        </w:rPr>
+        <w:t xml:space="preserve"> nesse caso será utilizado para o auxílio na avaliação feita pelos profissionais da área de educação física. </w:t>
       </w:r>
     </w:p>
     <w:p>
@@ -111,6 +139,35 @@
         <w:spacing w:lineRule="auto" w:line="276"/>
         <w:ind w:firstLine="567"/>
         <w:jc w:val="both"/>
+        <w:rPr/>
+      </w:pPr>
+      <w:commentRangeStart w:id="1"/>
+      <w:r>
+        <w:rPr>
+          <w:rFonts w:cs="Arial" w:ascii="Arial" w:hAnsi="Arial"/>
+          <w:sz w:val="24"/>
+          <w:szCs w:val="24"/>
+        </w:rPr>
+        <w:t xml:space="preserve">Para este trabalho, será utilizado como ferramenta o adipômetro, que servirá como base para calcular as dobras cutâneas dos pacientes que o profissional de Educação física irá atender. </w:t>
+      </w:r>
+      <w:commentRangeEnd w:id="1"/>
+      <w:r>
+        <w:commentReference w:id="1"/>
+      </w:r>
+      <w:r>
+        <w:rPr>
+          <w:rFonts w:cs="Arial" w:ascii="Arial" w:hAnsi="Arial"/>
+          <w:sz w:val="24"/>
+          <w:szCs w:val="24"/>
+        </w:rPr>
+      </w:r>
+    </w:p>
+    <w:p>
+      <w:pPr>
+        <w:pStyle w:val="Normal"/>
+        <w:spacing w:lineRule="auto" w:line="276"/>
+        <w:ind w:firstLine="567"/>
+        <w:jc w:val="both"/>
         <w:rPr>
           <w:rFonts w:ascii="Arial" w:hAnsi="Arial" w:cs="Arial"/>
           <w:sz w:val="24"/>
@@ -123,7 +180,19 @@
           <w:sz w:val="24"/>
           <w:szCs w:val="24"/>
         </w:rPr>
-        <w:t xml:space="preserve">Para este trabalho, será utilizado como ferramenta o adipômetro, que servirá como base para calcular as dobras cutâneas dos pacientes que o profissional de Educação física irá atender. </w:t>
+        <w:t>A</w:t>
+      </w:r>
+      <w:r>
+        <w:rPr/>
+        <w:t xml:space="preserve"> </w:t>
+      </w:r>
+      <w:r>
+        <w:rPr>
+          <w:rFonts w:cs="Arial" w:ascii="Arial" w:hAnsi="Arial"/>
+          <w:sz w:val="24"/>
+          <w:szCs w:val="24"/>
+        </w:rPr>
+        <w:t>avaliação das dobras cutâneas é uma metodologia utilizada para medir, basicamente, a espessura da pele e do tecido adiposo subcutâneo em locais específicos do corpo do avaliado. A aferição das dobras é um método relativamente simples, de baixo custo e não invasivo, para se estimar a gordura corporal total.</w:t>
       </w:r>
     </w:p>
     <w:p>
@@ -132,39 +201,6 @@
         <w:spacing w:lineRule="auto" w:line="276"/>
         <w:ind w:firstLine="567"/>
         <w:jc w:val="both"/>
-        <w:rPr>
-          <w:rFonts w:ascii="Arial" w:hAnsi="Arial" w:cs="Arial"/>
-          <w:sz w:val="24"/>
-          <w:szCs w:val="24"/>
-        </w:rPr>
-      </w:pPr>
-      <w:r>
-        <w:rPr>
-          <w:rFonts w:cs="Arial" w:ascii="Arial" w:hAnsi="Arial"/>
-          <w:sz w:val="24"/>
-          <w:szCs w:val="24"/>
-        </w:rPr>
-        <w:t>A</w:t>
-      </w:r>
-      <w:r>
-        <w:rPr/>
-        <w:t xml:space="preserve"> </w:t>
-      </w:r>
-      <w:r>
-        <w:rPr>
-          <w:rFonts w:cs="Arial" w:ascii="Arial" w:hAnsi="Arial"/>
-          <w:sz w:val="24"/>
-          <w:szCs w:val="24"/>
-        </w:rPr>
-        <w:t>avaliação das dobras cutâneas é uma metodologia utilizada para medir, basicamente, a espessura da pele e do tecido adiposo subcutâneo em locais específicos do corpo do avaliado. A aferição das dobras é um método relativamente simples, de baixo custo e não invasivo, para se estimar a gordura corporal total.</w:t>
-      </w:r>
-    </w:p>
-    <w:p>
-      <w:pPr>
-        <w:pStyle w:val="Normal"/>
-        <w:spacing w:lineRule="auto" w:line="276"/>
-        <w:ind w:firstLine="567"/>
-        <w:jc w:val="both"/>
         <w:rPr/>
       </w:pPr>
       <w:r>
@@ -178,7 +214,7 @@
       <w:r>
         <w:rPr>
           <w:rFonts w:cs="Arial" w:ascii="Arial" w:hAnsi="Arial"/>
-          <w:color w:val="auto"/>
+          <w:color w:val="00000A"/>
           <w:sz w:val="24"/>
           <w:szCs w:val="24"/>
         </w:rPr>
@@ -231,7 +267,75 @@
           <w:szCs w:val="24"/>
           <w:shd w:fill="FFFFFF" w:val="clear"/>
         </w:rPr>
-        <w:t xml:space="preserve"> um dos renomados e importantes precursores da avaliação física, que através de vários estudos, conseguiu chegar a protocolos que até hoje são utilizados em vários lugares para realizar a avaliação antropométrica.</w:t>
+        <w:t xml:space="preserve"> um dos renomados e importantes precursores da avaliação física, que através de </w:t>
+      </w:r>
+      <w:commentRangeStart w:id="2"/>
+      <w:r>
+        <w:rPr>
+          <w:rFonts w:cs="Arial" w:ascii="Arial" w:hAnsi="Arial"/>
+          <w:bCs/>
+          <w:sz w:val="24"/>
+          <w:szCs w:val="24"/>
+          <w:shd w:fill="FFFFFF" w:val="clear"/>
+        </w:rPr>
+        <w:t>vários estudos</w:t>
+      </w:r>
+      <w:r>
+        <w:rPr>
+          <w:rFonts w:cs="Arial" w:ascii="Arial" w:hAnsi="Arial"/>
+          <w:bCs/>
+          <w:sz w:val="24"/>
+          <w:szCs w:val="24"/>
+          <w:shd w:fill="FFFFFF" w:val="clear"/>
+        </w:rPr>
+      </w:r>
+      <w:commentRangeEnd w:id="2"/>
+      <w:r>
+        <w:commentReference w:id="2"/>
+      </w:r>
+      <w:r>
+        <w:rPr>
+          <w:rFonts w:cs="Arial" w:ascii="Arial" w:hAnsi="Arial"/>
+          <w:bCs/>
+          <w:sz w:val="24"/>
+          <w:szCs w:val="24"/>
+          <w:shd w:fill="FFFFFF" w:val="clear"/>
+        </w:rPr>
+        <w:t xml:space="preserve">, conseguiu chegar a protocolos que até hoje </w:t>
+      </w:r>
+      <w:commentRangeStart w:id="3"/>
+      <w:r>
+        <w:rPr>
+          <w:rFonts w:cs="Arial" w:ascii="Arial" w:hAnsi="Arial"/>
+          <w:bCs/>
+          <w:sz w:val="24"/>
+          <w:szCs w:val="24"/>
+          <w:shd w:fill="FFFFFF" w:val="clear"/>
+        </w:rPr>
+        <w:t>são utilizados em vários lugares</w:t>
+      </w:r>
+      <w:r>
+        <w:rPr>
+          <w:rFonts w:cs="Arial" w:ascii="Arial" w:hAnsi="Arial"/>
+          <w:bCs/>
+          <w:sz w:val="24"/>
+          <w:szCs w:val="24"/>
+          <w:shd w:fill="FFFFFF" w:val="clear"/>
+        </w:rPr>
+      </w:r>
+      <w:commentRangeEnd w:id="3"/>
+      <w:r>
+        <w:commentReference w:id="3"/>
+      </w:r>
+      <w:r>
+        <w:rPr>
+          <w:rFonts w:cs="Arial" w:ascii="Arial" w:hAnsi="Arial"/>
+          <w:bCs/>
+          <w:sz w:val="24"/>
+          <w:szCs w:val="24"/>
+          <w:shd w:fill="FFFFFF" w:val="clear"/>
+        </w:rPr>
+        <w:t xml:space="preserve"> para realizar a avaliação antropométrica.</w:t>
       </w:r>
     </w:p>
     <w:p>
@@ -242,6 +346,7 @@
         <w:jc w:val="both"/>
         <w:rPr/>
       </w:pPr>
+      <w:commentRangeStart w:id="4"/>
       <w:r>
         <w:rPr>
           <w:rStyle w:val="Notranslate"/>
@@ -250,7 +355,7 @@
           <w:szCs w:val="24"/>
           <w:shd w:fill="FFFFFF" w:val="clear"/>
         </w:rPr>
-        <w:t xml:space="preserve">Pollock, de Gainesville, Flórida, publicou três livros e mais de 300 artigos sobre exercícios, e descobriu que os pacientes com transplante cardíaco que fizeram treinamento com pesos poderiam impedir que sua medicação </w:t>
+        <w:t>Pollock, de Gainesville, Flórida</w:t>
       </w:r>
       <w:r>
         <w:rPr>
@@ -260,7 +365,10 @@
           <w:szCs w:val="24"/>
           <w:shd w:fill="FFFFFF" w:val="clear"/>
         </w:rPr>
-        <w:t>antirrejeição</w:t>
+      </w:r>
+      <w:commentRangeEnd w:id="4"/>
+      <w:r>
+        <w:commentReference w:id="4"/>
       </w:r>
       <w:r>
         <w:rPr>
@@ -270,7 +378,7 @@
           <w:szCs w:val="24"/>
           <w:shd w:fill="FFFFFF" w:val="clear"/>
         </w:rPr>
-        <w:t xml:space="preserve"> reduza a densidade óssea.</w:t>
+        <w:t>, publicou três livros e mais de 300 artigos sobre exercícios, e descobriu que os pacientes com transplante cardíaco que fizeram treinamento com pesos poderiam impedir que sua medicação antirrejeição reduza a densidade óssea.</w:t>
       </w:r>
       <w:r>
         <w:rPr>
@@ -300,6 +408,7 @@
         </w:rPr>
         <w:t> </w:t>
       </w:r>
+      <w:commentRangeStart w:id="5"/>
       <w:r>
         <w:rPr>
           <w:rStyle w:val="Notranslate"/>
@@ -308,7 +417,64 @@
           <w:szCs w:val="24"/>
           <w:shd w:fill="FFFFFF" w:val="clear"/>
         </w:rPr>
-        <w:t>Ele elaborou programas de levantamento individuais para cada paciente de transplante.</w:t>
+        <w:t>Ele</w:t>
+      </w:r>
+      <w:r>
+        <w:rPr>
+          <w:rStyle w:val="Notranslate"/>
+          <w:rFonts w:cs="Arial" w:ascii="Arial" w:hAnsi="Arial"/>
+          <w:sz w:val="24"/>
+          <w:szCs w:val="24"/>
+          <w:shd w:fill="FFFFFF" w:val="clear"/>
+        </w:rPr>
+      </w:r>
+      <w:commentRangeEnd w:id="5"/>
+      <w:r>
+        <w:commentReference w:id="5"/>
+      </w:r>
+      <w:r>
+        <w:rPr>
+          <w:rStyle w:val="Notranslate"/>
+          <w:rFonts w:cs="Arial" w:ascii="Arial" w:hAnsi="Arial"/>
+          <w:sz w:val="24"/>
+          <w:szCs w:val="24"/>
+          <w:shd w:fill="FFFFFF" w:val="clear"/>
+        </w:rPr>
+        <w:t xml:space="preserve"> elaborou </w:t>
+      </w:r>
+      <w:commentRangeStart w:id="6"/>
+      <w:r>
+        <w:rPr>
+          <w:rStyle w:val="Notranslate"/>
+          <w:rFonts w:cs="Arial" w:ascii="Arial" w:hAnsi="Arial"/>
+          <w:sz w:val="24"/>
+          <w:szCs w:val="24"/>
+          <w:shd w:fill="FFFFFF" w:val="clear"/>
+        </w:rPr>
+        <w:t>programas</w:t>
+      </w:r>
+      <w:r>
+        <w:rPr>
+          <w:rStyle w:val="Notranslate"/>
+          <w:rFonts w:cs="Arial" w:ascii="Arial" w:hAnsi="Arial"/>
+          <w:sz w:val="24"/>
+          <w:szCs w:val="24"/>
+          <w:shd w:fill="FFFFFF" w:val="clear"/>
+        </w:rPr>
+      </w:r>
+      <w:commentRangeEnd w:id="6"/>
+      <w:r>
+        <w:commentReference w:id="6"/>
+      </w:r>
+      <w:r>
+        <w:rPr>
+          <w:rStyle w:val="Notranslate"/>
+          <w:rFonts w:cs="Arial" w:ascii="Arial" w:hAnsi="Arial"/>
+          <w:sz w:val="24"/>
+          <w:szCs w:val="24"/>
+          <w:shd w:fill="FFFFFF" w:val="clear"/>
+        </w:rPr>
+        <w:t xml:space="preserve"> de levantamento individuais para cada paciente de transplante.</w:t>
       </w:r>
     </w:p>
     <w:p>
@@ -319,6 +485,8 @@
         <w:jc w:val="both"/>
         <w:rPr/>
       </w:pPr>
+      <w:commentRangeStart w:id="7"/>
+      <w:commentRangeStart w:id="8"/>
       <w:r>
         <w:rPr>
           <w:rFonts w:cs="Arial" w:ascii="Arial" w:hAnsi="Arial"/>
@@ -327,7 +495,43 @@
           <w:szCs w:val="24"/>
           <w:shd w:fill="FFFFFF" w:val="clear"/>
         </w:rPr>
-        <w:t>O trabalho será realizado através da criação de uma plataforma web, que visa auxiliar o trabalho dos profissionais na área da Educação Física para a realização de avaliações antropométricas em seus pacientes.</w:t>
+        <w:t>O trabalho será realizado através da criação de uma plataforma web</w:t>
+      </w:r>
+      <w:r>
+        <w:rPr>
+          <w:rFonts w:cs="Arial" w:ascii="Arial" w:hAnsi="Arial"/>
+          <w:bCs/>
+          <w:sz w:val="24"/>
+          <w:szCs w:val="24"/>
+          <w:shd w:fill="FFFFFF" w:val="clear"/>
+        </w:rPr>
+      </w:r>
+      <w:commentRangeEnd w:id="8"/>
+      <w:r>
+        <w:commentReference w:id="8"/>
+      </w:r>
+      <w:r>
+        <w:rPr>
+          <w:rFonts w:cs="Arial" w:ascii="Arial" w:hAnsi="Arial"/>
+          <w:bCs/>
+          <w:sz w:val="24"/>
+          <w:szCs w:val="24"/>
+          <w:shd w:fill="FFFFFF" w:val="clear"/>
+        </w:rPr>
+        <w:t>, que visa auxiliar o trabalho dos profissionais na área da Educação Física para a realização de avaliações antropométricas em seus pacientes.</w:t>
+      </w:r>
+      <w:commentRangeEnd w:id="7"/>
+      <w:r>
+        <w:commentReference w:id="7"/>
+      </w:r>
+      <w:r>
+        <w:rPr>
+          <w:rFonts w:cs="Arial" w:ascii="Arial" w:hAnsi="Arial"/>
+          <w:bCs/>
+          <w:sz w:val="24"/>
+          <w:szCs w:val="24"/>
+          <w:shd w:fill="FFFFFF" w:val="clear"/>
+        </w:rPr>
       </w:r>
     </w:p>
     <w:p>
@@ -488,12 +692,9 @@
         <w:pStyle w:val="Normal"/>
         <w:spacing w:lineRule="auto" w:line="276"/>
         <w:jc w:val="both"/>
-        <w:rPr>
-          <w:rFonts w:ascii="Arial" w:hAnsi="Arial" w:cs="Arial"/>
-          <w:sz w:val="24"/>
-          <w:szCs w:val="24"/>
-        </w:rPr>
-      </w:pPr>
+        <w:rPr/>
+      </w:pPr>
+      <w:commentRangeStart w:id="9"/>
       <w:r>
         <w:rPr>
           <w:rFonts w:cs="Arial" w:ascii="Arial" w:hAnsi="Arial"/>
@@ -501,6 +702,17 @@
           <w:szCs w:val="24"/>
         </w:rPr>
         <w:t>Contribuir com o profissional de Educação Física para que ele possa ser auxiliado no processo de realização de uma avaliação antropométrica.</w:t>
+      </w:r>
+      <w:commentRangeEnd w:id="9"/>
+      <w:r>
+        <w:commentReference w:id="9"/>
+      </w:r>
+      <w:r>
+        <w:rPr>
+          <w:rFonts w:cs="Arial" w:ascii="Arial" w:hAnsi="Arial"/>
+          <w:sz w:val="24"/>
+          <w:szCs w:val="24"/>
+        </w:rPr>
       </w:r>
     </w:p>
     <w:p>
@@ -541,13 +753,33 @@
           <w:szCs w:val="24"/>
         </w:rPr>
       </w:pPr>
-      <w:r>
-        <w:rPr>
-          <w:rFonts w:cs="Arial" w:ascii="Arial" w:hAnsi="Arial"/>
-          <w:sz w:val="24"/>
-          <w:szCs w:val="24"/>
-        </w:rPr>
-        <w:t>Discutir a avaliação antropométrica a partir de profissionais de Educação Física</w:t>
+      <w:commentRangeStart w:id="10"/>
+      <w:r>
+        <w:rPr>
+          <w:rFonts w:cs="Arial" w:ascii="Arial" w:hAnsi="Arial"/>
+          <w:sz w:val="24"/>
+          <w:szCs w:val="24"/>
+        </w:rPr>
+        <w:t>Discutir</w:t>
+      </w:r>
+      <w:r>
+        <w:rPr>
+          <w:rFonts w:cs="Arial" w:ascii="Arial" w:hAnsi="Arial"/>
+          <w:sz w:val="24"/>
+          <w:szCs w:val="24"/>
+        </w:rPr>
+      </w:r>
+      <w:commentRangeEnd w:id="10"/>
+      <w:r>
+        <w:commentReference w:id="10"/>
+      </w:r>
+      <w:r>
+        <w:rPr>
+          <w:rFonts w:cs="Arial" w:ascii="Arial" w:hAnsi="Arial"/>
+          <w:sz w:val="24"/>
+          <w:szCs w:val="24"/>
+        </w:rPr>
+        <w:t xml:space="preserve"> a avaliação antropométrica a partir de profissionais de Educação Física</w:t>
       </w:r>
     </w:p>
     <w:p>
@@ -559,19 +791,49 @@
         </w:numPr>
         <w:spacing w:lineRule="auto" w:line="276"/>
         <w:jc w:val="both"/>
+        <w:rPr/>
+      </w:pPr>
+      <w:commentRangeStart w:id="11"/>
+      <w:r>
+        <w:rPr>
+          <w:rFonts w:cs="Arial" w:ascii="Arial" w:hAnsi="Arial"/>
+          <w:sz w:val="24"/>
+          <w:szCs w:val="24"/>
+        </w:rPr>
+        <w:t>Adaptar um plataforma web que realize as operações no processo da avaliação antropométrica</w:t>
+      </w:r>
+      <w:commentRangeEnd w:id="11"/>
+      <w:r>
+        <w:commentReference w:id="11"/>
+      </w:r>
+      <w:r>
+        <w:rPr>
+          <w:rFonts w:cs="Arial" w:ascii="Arial" w:hAnsi="Arial"/>
+          <w:sz w:val="24"/>
+          <w:szCs w:val="24"/>
+        </w:rPr>
+      </w:r>
+    </w:p>
+    <w:p>
+      <w:pPr>
+        <w:pStyle w:val="Normal"/>
+        <w:spacing w:lineRule="auto" w:line="276"/>
+        <w:jc w:val="both"/>
         <w:rPr>
           <w:rFonts w:ascii="Arial" w:hAnsi="Arial" w:cs="Arial"/>
-          <w:sz w:val="24"/>
-          <w:szCs w:val="24"/>
-        </w:rPr>
-      </w:pPr>
-      <w:r>
-        <w:rPr>
-          <w:rFonts w:cs="Arial" w:ascii="Arial" w:hAnsi="Arial"/>
-          <w:sz w:val="24"/>
-          <w:szCs w:val="24"/>
-        </w:rPr>
-        <w:t>Adaptar um plataforma web que realize as operações no processo da avaliação antropométrica</w:t>
+          <w:b/>
+          <w:b/>
+          <w:sz w:val="24"/>
+          <w:szCs w:val="24"/>
+        </w:rPr>
+      </w:pPr>
+      <w:r>
+        <w:rPr>
+          <w:rFonts w:cs="Arial" w:ascii="Arial" w:hAnsi="Arial"/>
+          <w:b/>
+          <w:sz w:val="24"/>
+          <w:szCs w:val="24"/>
+        </w:rPr>
       </w:r>
     </w:p>
     <w:p>
@@ -591,9 +853,10 @@
         <w:rPr>
           <w:rFonts w:cs="Arial" w:ascii="Arial" w:hAnsi="Arial"/>
           <w:b/>
-          <w:sz w:val="24"/>
-          <w:szCs w:val="24"/>
-        </w:rPr>
+          <w:sz w:val="28"/>
+          <w:szCs w:val="28"/>
+        </w:rPr>
+        <w:t>Requisitos funcionais</w:t>
       </w:r>
     </w:p>
     <w:p>
@@ -603,20 +866,17 @@
         <w:jc w:val="both"/>
         <w:rPr>
           <w:rFonts w:ascii="Arial" w:hAnsi="Arial" w:cs="Arial"/>
-          <w:b/>
-          <w:b/>
-          <w:sz w:val="24"/>
-          <w:szCs w:val="24"/>
-        </w:rPr>
-      </w:pPr>
-      <w:r>
-        <w:rPr>
-          <w:rFonts w:cs="Arial" w:ascii="Arial" w:hAnsi="Arial"/>
-          <w:b/>
-          <w:sz w:val="28"/>
-          <w:szCs w:val="28"/>
-        </w:rPr>
-        <w:t>Requisitos funcionais</w:t>
+          <w:sz w:val="24"/>
+          <w:szCs w:val="24"/>
+        </w:rPr>
+      </w:pPr>
+      <w:r>
+        <w:rPr>
+          <w:rFonts w:cs="Arial" w:ascii="Arial" w:hAnsi="Arial"/>
+          <w:sz w:val="24"/>
+          <w:szCs w:val="24"/>
+        </w:rPr>
+        <w:t>[RF1.1] Cadastrar o cliente</w:t>
       </w:r>
     </w:p>
     <w:p>
@@ -636,7 +896,23 @@
           <w:sz w:val="24"/>
           <w:szCs w:val="24"/>
         </w:rPr>
-        <w:t>[RF1.1] Cadastrar o cliente</w:t>
+        <w:t>O sistema deve permitir que o profissional de Ed. Física cadastre seu cliente a partir dos dados, nome, idade, sexo etc... (Por enquanto, pois poderá sofrer mudanças com o decorrer do sistema).</w:t>
+      </w:r>
+    </w:p>
+    <w:p>
+      <w:pPr>
+        <w:pStyle w:val="Normal"/>
+        <w:spacing w:lineRule="auto" w:line="276"/>
+        <w:jc w:val="both"/>
+        <w:rPr/>
+      </w:pPr>
+      <w:r>
+        <w:rPr>
+          <w:rFonts w:cs="Arial" w:ascii="Arial" w:hAnsi="Arial"/>
+          <w:sz w:val="24"/>
+          <w:szCs w:val="24"/>
+        </w:rPr>
+        <w:t>[RF1.2] Aplicar protocolos.</w:t>
       </w:r>
     </w:p>
     <w:p>
@@ -656,23 +932,51 @@
           <w:sz w:val="24"/>
           <w:szCs w:val="24"/>
         </w:rPr>
-        <w:t>O sistema deve permitir que o profissional de Ed. Física cadastre seu cliente a partir dos dados, nome, idade, sexo etc... (Por enquanto, pois poderá sofrer mudanças com o decorrer do sistema).</w:t>
-      </w:r>
-    </w:p>
-    <w:p>
-      <w:pPr>
-        <w:pStyle w:val="Normal"/>
-        <w:spacing w:lineRule="auto" w:line="276"/>
-        <w:jc w:val="both"/>
-        <w:rPr/>
-      </w:pPr>
-      <w:r>
-        <w:rPr>
-          <w:rFonts w:cs="Arial" w:ascii="Arial" w:hAnsi="Arial"/>
-          <w:sz w:val="24"/>
-          <w:szCs w:val="24"/>
-        </w:rPr>
-        <w:t>[RF1.2] Aplicar protocolos.</w:t>
+        <w:t xml:space="preserve">Os protocolos deverão ser organizados de acordo com a idade e o sexo do </w:t>
+      </w:r>
+      <w:commentRangeStart w:id="12"/>
+      <w:r>
+        <w:rPr>
+          <w:rFonts w:cs="Arial" w:ascii="Arial" w:hAnsi="Arial"/>
+          <w:sz w:val="24"/>
+          <w:szCs w:val="24"/>
+        </w:rPr>
+        <w:t>cliente</w:t>
+      </w:r>
+      <w:r>
+        <w:rPr>
+          <w:rFonts w:cs="Arial" w:ascii="Arial" w:hAnsi="Arial"/>
+          <w:sz w:val="24"/>
+          <w:szCs w:val="24"/>
+        </w:rPr>
+      </w:r>
+      <w:commentRangeEnd w:id="12"/>
+      <w:r>
+        <w:commentReference w:id="12"/>
+      </w:r>
+      <w:r>
+        <w:rPr>
+          <w:rFonts w:cs="Arial" w:ascii="Arial" w:hAnsi="Arial"/>
+          <w:sz w:val="24"/>
+          <w:szCs w:val="24"/>
+        </w:rPr>
+        <w:t>, ou apenas 1 protocolo que serve como base para todos os clientes que o profissional de Educação Física atenderá.</w:t>
+      </w:r>
+    </w:p>
+    <w:p>
+      <w:pPr>
+        <w:pStyle w:val="Normal"/>
+        <w:spacing w:lineRule="auto" w:line="276"/>
+        <w:jc w:val="both"/>
+        <w:rPr/>
+      </w:pPr>
+      <w:r>
+        <w:rPr>
+          <w:rFonts w:cs="Arial" w:ascii="Arial" w:hAnsi="Arial"/>
+          <w:sz w:val="24"/>
+          <w:szCs w:val="24"/>
+        </w:rPr>
+        <w:t>[RF1.3] Eliminar e/ou marcar como inativo o cadastro do cliente</w:t>
       </w:r>
     </w:p>
     <w:p>
@@ -692,23 +996,35 @@
           <w:sz w:val="24"/>
           <w:szCs w:val="24"/>
         </w:rPr>
-        <w:t>Os protocolos deverão ser organizados de acordo com a idade e o sexo do cliente, ou apenas 1 protocolo que serve como base para todos os clientes que o profissional de Educação Física atenderá.</w:t>
-      </w:r>
-    </w:p>
-    <w:p>
-      <w:pPr>
-        <w:pStyle w:val="Normal"/>
-        <w:spacing w:lineRule="auto" w:line="276"/>
-        <w:jc w:val="both"/>
-        <w:rPr/>
-      </w:pPr>
-      <w:r>
-        <w:rPr>
-          <w:rFonts w:cs="Arial" w:ascii="Arial" w:hAnsi="Arial"/>
-          <w:sz w:val="24"/>
-          <w:szCs w:val="24"/>
-        </w:rPr>
-        <w:t>[RF1.3] Eliminar e/ou marcar como inativo o cadastro do cliente</w:t>
+        <w:t xml:space="preserve">O profissional tem a opção de </w:t>
+      </w:r>
+      <w:commentRangeStart w:id="13"/>
+      <w:r>
+        <w:rPr>
+          <w:rFonts w:cs="Arial" w:ascii="Arial" w:hAnsi="Arial"/>
+          <w:sz w:val="24"/>
+          <w:szCs w:val="24"/>
+        </w:rPr>
+        <w:t>tirar</w:t>
+      </w:r>
+      <w:r>
+        <w:rPr>
+          <w:rFonts w:cs="Arial" w:ascii="Arial" w:hAnsi="Arial"/>
+          <w:sz w:val="24"/>
+          <w:szCs w:val="24"/>
+        </w:rPr>
+      </w:r>
+      <w:commentRangeEnd w:id="13"/>
+      <w:r>
+        <w:commentReference w:id="13"/>
+      </w:r>
+      <w:r>
+        <w:rPr>
+          <w:rFonts w:cs="Arial" w:ascii="Arial" w:hAnsi="Arial"/>
+          <w:sz w:val="24"/>
+          <w:szCs w:val="24"/>
+        </w:rPr>
+        <w:t xml:space="preserve"> o cadastro do cliente caso ele não faça mais consultas com o mesmo.</w:t>
       </w:r>
     </w:p>
     <w:p>
@@ -728,35 +1044,7 @@
           <w:sz w:val="24"/>
           <w:szCs w:val="24"/>
         </w:rPr>
-        <w:t xml:space="preserve">O profissional tem a opção de </w:t>
-      </w:r>
-      <w:commentRangeStart w:id="0"/>
-      <w:r>
-        <w:rPr>
-          <w:rFonts w:cs="Arial" w:ascii="Arial" w:hAnsi="Arial"/>
-          <w:sz w:val="24"/>
-          <w:szCs w:val="24"/>
-        </w:rPr>
-        <w:t>tirar</w:t>
-      </w:r>
-      <w:r>
-        <w:rPr>
-          <w:rFonts w:cs="Arial" w:ascii="Arial" w:hAnsi="Arial"/>
-          <w:sz w:val="24"/>
-          <w:szCs w:val="24"/>
-        </w:rPr>
-      </w:r>
-      <w:commentRangeEnd w:id="0"/>
-      <w:r>
-        <w:commentReference w:id="0"/>
-      </w:r>
-      <w:r>
-        <w:rPr>
-          <w:rFonts w:cs="Arial" w:ascii="Arial" w:hAnsi="Arial"/>
-          <w:sz w:val="24"/>
-          <w:szCs w:val="24"/>
-        </w:rPr>
-        <w:t xml:space="preserve"> o cadastro do cliente caso ele não faça mais consultas com o mesmo.</w:t>
+        <w:t>[RF1.4] Aplicar outras opções de protocolos</w:t>
       </w:r>
     </w:p>
     <w:p>
@@ -776,7 +1064,35 @@
           <w:sz w:val="24"/>
           <w:szCs w:val="24"/>
         </w:rPr>
-        <w:t>[RF1.4] Aplicar outras opções de protocolos</w:t>
+        <w:t xml:space="preserve">O sistema tem a definição automática dos protocolos que serão utilizados, mas o profissional de Ed. Física tem a </w:t>
+      </w:r>
+      <w:commentRangeStart w:id="14"/>
+      <w:r>
+        <w:rPr>
+          <w:rFonts w:cs="Arial" w:ascii="Arial" w:hAnsi="Arial"/>
+          <w:sz w:val="24"/>
+          <w:szCs w:val="24"/>
+        </w:rPr>
+        <w:t>opção</w:t>
+      </w:r>
+      <w:r>
+        <w:rPr>
+          <w:rFonts w:cs="Arial" w:ascii="Arial" w:hAnsi="Arial"/>
+          <w:sz w:val="24"/>
+          <w:szCs w:val="24"/>
+        </w:rPr>
+      </w:r>
+      <w:commentRangeEnd w:id="14"/>
+      <w:r>
+        <w:commentReference w:id="14"/>
+      </w:r>
+      <w:r>
+        <w:rPr>
+          <w:rFonts w:cs="Arial" w:ascii="Arial" w:hAnsi="Arial"/>
+          <w:sz w:val="24"/>
+          <w:szCs w:val="24"/>
+        </w:rPr>
+        <w:t xml:space="preserve"> de escolher quais os protocolos quer utilizar de acordo com o cliente.</w:t>
       </w:r>
     </w:p>
     <w:p>
@@ -786,45 +1102,19 @@
         <w:jc w:val="both"/>
         <w:rPr>
           <w:rFonts w:ascii="Arial" w:hAnsi="Arial" w:cs="Arial"/>
-          <w:sz w:val="24"/>
-          <w:szCs w:val="24"/>
-        </w:rPr>
-      </w:pPr>
-      <w:r>
-        <w:rPr>
-          <w:rFonts w:cs="Arial" w:ascii="Arial" w:hAnsi="Arial"/>
-          <w:sz w:val="24"/>
-          <w:szCs w:val="24"/>
-        </w:rPr>
-        <w:t xml:space="preserve">O sistema tem a definição automática dos protocolos que serão utilizados, mas o profissional de Ed. Física tem a </w:t>
-      </w:r>
-      <w:commentRangeStart w:id="1"/>
-      <w:r>
-        <w:rPr>
-          <w:rFonts w:cs="Arial" w:ascii="Arial" w:hAnsi="Arial"/>
-          <w:sz w:val="24"/>
-          <w:szCs w:val="24"/>
-        </w:rPr>
-        <w:t>opção</w:t>
-      </w:r>
-      <w:r>
-        <w:rPr>
-          <w:rFonts w:cs="Arial" w:ascii="Arial" w:hAnsi="Arial"/>
-          <w:sz w:val="24"/>
-          <w:szCs w:val="24"/>
-        </w:rPr>
-      </w:r>
-      <w:commentRangeEnd w:id="1"/>
-      <w:r>
-        <w:commentReference w:id="1"/>
-      </w:r>
-      <w:r>
-        <w:rPr>
-          <w:rFonts w:cs="Arial" w:ascii="Arial" w:hAnsi="Arial"/>
-          <w:sz w:val="24"/>
-          <w:szCs w:val="24"/>
-        </w:rPr>
-        <w:t xml:space="preserve"> de escolher quais os protocolos quer utilizar de acordo com o cliente.</w:t>
+          <w:b/>
+          <w:b/>
+          <w:sz w:val="28"/>
+          <w:szCs w:val="28"/>
+        </w:rPr>
+      </w:pPr>
+      <w:r>
+        <w:rPr>
+          <w:rFonts w:cs="Arial" w:ascii="Arial" w:hAnsi="Arial"/>
+          <w:b/>
+          <w:sz w:val="28"/>
+          <w:szCs w:val="28"/>
+        </w:rPr>
       </w:r>
     </w:p>
     <w:p>
@@ -838,14 +1128,16 @@
           <w:b/>
           <w:sz w:val="28"/>
           <w:szCs w:val="28"/>
-        </w:rPr>
-      </w:pPr>
-      <w:r>
-        <w:rPr>
-          <w:rFonts w:cs="Arial" w:ascii="Arial" w:hAnsi="Arial"/>
-          <w:b/>
-          <w:sz w:val="28"/>
-          <w:szCs w:val="28"/>
+          <w:highlight w:val="lightGray"/>
+        </w:rPr>
+      </w:pPr>
+      <w:r>
+        <w:rPr>
+          <w:rFonts w:cs="Arial" w:ascii="Arial" w:hAnsi="Arial"/>
+          <w:b/>
+          <w:sz w:val="28"/>
+          <w:szCs w:val="28"/>
+          <w:highlight w:val="lightGray"/>
         </w:rPr>
       </w:r>
     </w:p>
@@ -871,6 +1163,7 @@
           <w:szCs w:val="28"/>
           <w:highlight w:val="lightGray"/>
         </w:rPr>
+        <w:t>&lt;max&gt;</w:t>
       </w:r>
     </w:p>
     <w:p>
@@ -895,7 +1188,7 @@
           <w:szCs w:val="28"/>
           <w:highlight w:val="lightGray"/>
         </w:rPr>
-        <w:t>&lt;max&gt;</w:t>
+        <w:t>adicionar protocolos no sistema</w:t>
       </w:r>
     </w:p>
     <w:p>
@@ -920,7 +1213,7 @@
           <w:szCs w:val="28"/>
           <w:highlight w:val="lightGray"/>
         </w:rPr>
-        <w:t>adicionar protocolos no sistema</w:t>
+        <w:t>posteriormente vamos verificar a viabilidade de ser possível modelar no sistema cálculos de protocolos diferentes. Por enquanto não vamos fazer isso, mas não descarte a possibilidade.</w:t>
       </w:r>
     </w:p>
     <w:p>
@@ -945,7 +1238,7 @@
           <w:szCs w:val="28"/>
           <w:highlight w:val="lightGray"/>
         </w:rPr>
-        <w:t>posteriormente vamos verificar a viabilidade de ser possível modelar no sistema cálculos de protocolos diferentes. Por enquanto não vamos fazer isso, mas não descarte a possibilidade.</w:t>
+        <w:t>&lt;remo&gt;</w:t>
       </w:r>
     </w:p>
     <w:p>
@@ -970,7 +1263,7 @@
           <w:szCs w:val="28"/>
           <w:highlight w:val="lightGray"/>
         </w:rPr>
-        <w:t>&lt;remo&gt;</w:t>
+        <w:t>Concordo plenamente</w:t>
       </w:r>
     </w:p>
     <w:p>
@@ -995,7 +1288,27 @@
           <w:szCs w:val="28"/>
           <w:highlight w:val="lightGray"/>
         </w:rPr>
-        <w:t>Concordo plenamente</w:t>
+        <w:t>&lt;/remo&gt;</w:t>
+      </w:r>
+    </w:p>
+    <w:p>
+      <w:pPr>
+        <w:pStyle w:val="Normal"/>
+        <w:spacing w:lineRule="auto" w:line="276"/>
+        <w:jc w:val="both"/>
+        <w:rPr>
+          <w:highlight w:val="lightGray"/>
+        </w:rPr>
+      </w:pPr>
+      <w:r>
+        <w:rPr>
+          <w:rFonts w:cs="Arial" w:ascii="Arial" w:hAnsi="Arial"/>
+          <w:b/>
+          <w:sz w:val="28"/>
+          <w:szCs w:val="28"/>
+          <w:highlight w:val="lightGray"/>
+        </w:rPr>
+        <w:t>&lt;/max&gt;</w:t>
       </w:r>
     </w:p>
     <w:p>
@@ -1009,38 +1322,15 @@
           <w:b/>
           <w:sz w:val="28"/>
           <w:szCs w:val="28"/>
-          <w:highlight w:val="lightGray"/>
-        </w:rPr>
-      </w:pPr>
-      <w:r>
-        <w:rPr>
-          <w:rFonts w:cs="Arial" w:ascii="Arial" w:hAnsi="Arial"/>
-          <w:b/>
-          <w:sz w:val="28"/>
-          <w:szCs w:val="28"/>
-          <w:highlight w:val="lightGray"/>
-        </w:rPr>
-        <w:t>&lt;/remo&gt;</w:t>
-      </w:r>
-    </w:p>
-    <w:p>
-      <w:pPr>
-        <w:pStyle w:val="Normal"/>
-        <w:spacing w:lineRule="auto" w:line="276"/>
-        <w:jc w:val="both"/>
-        <w:rPr>
-          <w:highlight w:val="lightGray"/>
-        </w:rPr>
-      </w:pPr>
-      <w:r>
-        <w:rPr>
-          <w:rFonts w:cs="Arial" w:ascii="Arial" w:hAnsi="Arial"/>
-          <w:b/>
-          <w:sz w:val="28"/>
-          <w:szCs w:val="28"/>
-          <w:highlight w:val="lightGray"/>
-        </w:rPr>
-        <w:t>&lt;/max&gt;</w:t>
+        </w:rPr>
+      </w:pPr>
+      <w:r>
+        <w:rPr>
+          <w:rFonts w:cs="Arial" w:ascii="Arial" w:hAnsi="Arial"/>
+          <w:b/>
+          <w:sz w:val="28"/>
+          <w:szCs w:val="28"/>
+        </w:rPr>
       </w:r>
     </w:p>
     <w:p>
@@ -1063,28 +1353,6 @@
           <w:sz w:val="28"/>
           <w:szCs w:val="28"/>
         </w:rPr>
-      </w:r>
-    </w:p>
-    <w:p>
-      <w:pPr>
-        <w:pStyle w:val="Normal"/>
-        <w:spacing w:lineRule="auto" w:line="276"/>
-        <w:jc w:val="both"/>
-        <w:rPr>
-          <w:rFonts w:ascii="Arial" w:hAnsi="Arial" w:cs="Arial"/>
-          <w:b/>
-          <w:b/>
-          <w:sz w:val="28"/>
-          <w:szCs w:val="28"/>
-        </w:rPr>
-      </w:pPr>
-      <w:r>
-        <w:rPr>
-          <w:rFonts w:cs="Arial" w:ascii="Arial" w:hAnsi="Arial"/>
-          <w:b/>
-          <w:sz w:val="28"/>
-          <w:szCs w:val="28"/>
-        </w:rPr>
         <w:t>Requisitos não funcionais</w:t>
       </w:r>
     </w:p>
@@ -1095,7 +1363,7 @@
         <w:jc w:val="both"/>
         <w:rPr/>
       </w:pPr>
-      <w:commentRangeStart w:id="2"/>
+      <w:commentRangeStart w:id="15"/>
       <w:r>
         <w:rPr>
           <w:rFonts w:cs="Arial" w:ascii="Arial" w:hAnsi="Arial"/>
@@ -1104,9 +1372,9 @@
         </w:rPr>
         <w:t>Por enquanto ainda não consegui encontrar...</w:t>
       </w:r>
-      <w:commentRangeEnd w:id="2"/>
-      <w:r>
-        <w:commentReference w:id="2"/>
+      <w:commentRangeEnd w:id="15"/>
+      <w:r>
+        <w:commentReference w:id="15"/>
       </w:r>
       <w:r>
         <w:rPr>
@@ -1438,7 +1706,7 @@
 
 <file path=word/comments.xml><?xml version="1.0" encoding="utf-8"?>
 <w:comments xmlns:o="urn:schemas-microsoft-com:office:office" xmlns:r="http://schemas.openxmlformats.org/officeDocument/2006/relationships" xmlns:v="urn:schemas-microsoft-com:vml" xmlns:w="http://schemas.openxmlformats.org/wordprocessingml/2006/main" xmlns:w10="urn:schemas-microsoft-com:office:word" xmlns:wp="http://schemas.openxmlformats.org/drawingml/2006/wordprocessingDrawing" xmlns:wps="http://schemas.microsoft.com/office/word/2010/wordprocessingShape" xmlns:wpg="http://schemas.microsoft.com/office/word/2010/wordprocessingGroup" xmlns:mc="http://schemas.openxmlformats.org/markup-compatibility/2006" xmlns:wp14="http://schemas.microsoft.com/office/word/2010/wordprocessingDrawing" xmlns:w14="http://schemas.microsoft.com/office/word/2010/wordml" mc:Ignorable="w14 wp14">
-  <w:comment w:id="0" w:author="Autor desconhecido" w:date="2018-03-26T11:21:49Z" w:initials="">
+  <w:comment w:id="0" w:author="Autor desconhecido" w:date="2018-04-18T13:27:28Z" w:initials="">
     <w:p>
       <w:r>
         <w:rPr>
@@ -1466,71 +1734,7 @@
           <w:em w:val="none"/>
           <w:lang w:bidi="ar-SA" w:eastAsia="en-US" w:val="pt-BR"/>
         </w:rPr>
-        <w:t>Excluir física ou lógicamente</w:t>
-      </w:r>
-    </w:p>
-  </w:comment>
-  <w:comment w:id="1" w:author="Autor desconhecido" w:date="2018-03-26T11:22:26Z" w:initials="">
-    <w:p>
-      <w:r>
-        <w:rPr>
-          <w:rFonts w:eastAsia="Calibri" w:cstheme="minorBidi" w:eastAsiaTheme="minorHAnsi" w:cs="" w:ascii="Calibri" w:hAnsi="Calibri"/>
-          <w:b w:val="false"/>
-          <w:bCs w:val="false"/>
-          <w:i w:val="false"/>
-          <w:iCs w:val="false"/>
-          <w:caps w:val="false"/>
-          <w:smallCaps w:val="false"/>
-          <w:strike w:val="false"/>
-          <w:dstrike w:val="false"/>
-          <w:outline w:val="false"/>
-          <w:shadow w:val="false"/>
-          <w:emboss w:val="false"/>
-          <w:imprint w:val="false"/>
-          <w:color w:val="auto"/>
-          <w:spacing w:val="0"/>
-          <w:w w:val="100"/>
-          <w:position w:val="0"/>
-          <w:sz w:val="20"/>
-          <w:szCs w:val="22"/>
-          <w:u w:val="none"/>
-          <w:vertAlign w:val="baseline"/>
-          <w:em w:val="none"/>
-          <w:lang w:bidi="ar-SA" w:eastAsia="en-US" w:val="pt-BR"/>
-        </w:rPr>
-        <w:t>possibilidade</w:t>
-      </w:r>
-    </w:p>
-  </w:comment>
-  <w:comment w:id="2" w:author="Autor desconhecido" w:date="2018-03-26T11:22:51Z" w:initials="">
-    <w:p>
-      <w:r>
-        <w:rPr>
-          <w:rFonts w:eastAsia="Calibri" w:cstheme="minorBidi" w:eastAsiaTheme="minorHAnsi" w:cs="" w:ascii="Calibri" w:hAnsi="Calibri"/>
-          <w:b w:val="false"/>
-          <w:bCs w:val="false"/>
-          <w:i w:val="false"/>
-          <w:iCs w:val="false"/>
-          <w:caps w:val="false"/>
-          <w:smallCaps w:val="false"/>
-          <w:strike w:val="false"/>
-          <w:dstrike w:val="false"/>
-          <w:outline w:val="false"/>
-          <w:shadow w:val="false"/>
-          <w:emboss w:val="false"/>
-          <w:imprint w:val="false"/>
-          <w:color w:val="auto"/>
-          <w:spacing w:val="0"/>
-          <w:w w:val="100"/>
-          <w:position w:val="0"/>
-          <w:sz w:val="20"/>
-          <w:szCs w:val="22"/>
-          <w:u w:val="none"/>
-          <w:vertAlign w:val="baseline"/>
-          <w:em w:val="none"/>
-          <w:lang w:bidi="ar-SA" w:eastAsia="en-US" w:val="pt-BR"/>
-        </w:rPr>
-        <w:t>Usabilidade → o sistema deve ser intuitivo e com fácil usabilidade para qualquer pessoa.</w:t>
+        <w:t>Na  área da saúde ficaria melhor, engloba tanto médicos quanto prof. da educação física. Em geral não são os médicos que fazem as avaliações desse tipo, são enfermeiros</w:t>
       </w:r>
     </w:p>
     <w:p>
@@ -1560,6 +1764,622 @@
           <w:vertAlign w:val="baseline"/>
           <w:em w:val="none"/>
           <w:lang w:val="pt-BR" w:eastAsia="en-US" w:bidi="ar-SA"/>
+        </w:rPr>
+        <w:t>A conjunção “mas” dá ideia de oposição, médicos e prof. da educação física não estão em áreas opostas.</w:t>
+      </w:r>
+    </w:p>
+    <w:p>
+      <w:r>
+        <w:rPr>
+          <w:rFonts w:ascii="Liberation Serif" w:hAnsi="Liberation Serif" w:eastAsia="DejaVu Sans" w:cs="DejaVu Sans"/>
+          <w:color w:val="auto"/>
+          <w:sz w:val="24"/>
+          <w:szCs w:val="24"/>
+          <w:lang w:val="en-US" w:eastAsia="en-US" w:bidi="en-US"/>
+        </w:rPr>
+      </w:r>
+    </w:p>
+  </w:comment>
+  <w:comment w:id="1" w:author="Autor desconhecido" w:date="2018-04-18T13:32:30Z" w:initials="">
+    <w:p>
+      <w:r>
+        <w:rPr>
+          <w:rFonts w:eastAsia="Calibri" w:cstheme="minorBidi" w:eastAsiaTheme="minorHAnsi" w:cs="" w:ascii="Calibri" w:hAnsi="Calibri"/>
+          <w:b w:val="false"/>
+          <w:bCs w:val="false"/>
+          <w:i w:val="false"/>
+          <w:iCs w:val="false"/>
+          <w:caps w:val="false"/>
+          <w:smallCaps w:val="false"/>
+          <w:strike w:val="false"/>
+          <w:dstrike w:val="false"/>
+          <w:outline w:val="false"/>
+          <w:shadow w:val="false"/>
+          <w:emboss w:val="false"/>
+          <w:imprint w:val="false"/>
+          <w:color w:val="auto"/>
+          <w:spacing w:val="0"/>
+          <w:w w:val="100"/>
+          <w:position w:val="0"/>
+          <w:sz w:val="20"/>
+          <w:szCs w:val="22"/>
+          <w:u w:val="none"/>
+          <w:vertAlign w:val="baseline"/>
+          <w:em w:val="none"/>
+          <w:lang w:bidi="ar-SA" w:eastAsia="en-US" w:val="pt-BR"/>
+        </w:rPr>
+        <w:t>Temos acesso a um?</w:t>
+      </w:r>
+    </w:p>
+  </w:comment>
+  <w:comment w:id="2" w:author="Autor desconhecido" w:date="2018-04-18T13:33:08Z" w:initials="">
+    <w:p>
+      <w:r>
+        <w:rPr>
+          <w:rFonts w:eastAsia="Calibri" w:cstheme="minorBidi" w:eastAsiaTheme="minorHAnsi" w:cs="" w:ascii="Calibri" w:hAnsi="Calibri"/>
+          <w:b w:val="false"/>
+          <w:bCs w:val="false"/>
+          <w:i w:val="false"/>
+          <w:iCs w:val="false"/>
+          <w:caps w:val="false"/>
+          <w:smallCaps w:val="false"/>
+          <w:strike w:val="false"/>
+          <w:dstrike w:val="false"/>
+          <w:outline w:val="false"/>
+          <w:shadow w:val="false"/>
+          <w:emboss w:val="false"/>
+          <w:imprint w:val="false"/>
+          <w:color w:val="auto"/>
+          <w:spacing w:val="0"/>
+          <w:w w:val="100"/>
+          <w:position w:val="0"/>
+          <w:sz w:val="20"/>
+          <w:szCs w:val="22"/>
+          <w:u w:val="none"/>
+          <w:vertAlign w:val="baseline"/>
+          <w:em w:val="none"/>
+          <w:lang w:bidi="ar-SA" w:eastAsia="en-US" w:val="pt-BR"/>
+        </w:rPr>
+        <w:t>Citar pelo menos o principal. Se é o do parágrafo seguinte, deixe explícito que irá explicá-lo em seguida.</w:t>
+      </w:r>
+    </w:p>
+  </w:comment>
+  <w:comment w:id="3" w:author="Autor desconhecido" w:date="2018-04-18T13:37:57Z" w:initials="">
+    <w:p>
+      <w:r>
+        <w:rPr>
+          <w:rFonts w:eastAsia="Calibri" w:cstheme="minorBidi" w:eastAsiaTheme="minorHAnsi" w:cs="" w:ascii="Calibri" w:hAnsi="Calibri"/>
+          <w:b w:val="false"/>
+          <w:bCs w:val="false"/>
+          <w:i w:val="false"/>
+          <w:iCs w:val="false"/>
+          <w:caps w:val="false"/>
+          <w:smallCaps w:val="false"/>
+          <w:strike w:val="false"/>
+          <w:dstrike w:val="false"/>
+          <w:outline w:val="false"/>
+          <w:shadow w:val="false"/>
+          <w:emboss w:val="false"/>
+          <w:imprint w:val="false"/>
+          <w:color w:val="auto"/>
+          <w:spacing w:val="0"/>
+          <w:w w:val="100"/>
+          <w:position w:val="0"/>
+          <w:sz w:val="20"/>
+          <w:szCs w:val="22"/>
+          <w:u w:val="none"/>
+          <w:vertAlign w:val="baseline"/>
+          <w:em w:val="none"/>
+          <w:lang w:bidi="ar-SA" w:eastAsia="en-US" w:val="pt-BR"/>
+        </w:rPr>
+        <w:t>Amplamente adotados</w:t>
+      </w:r>
+    </w:p>
+  </w:comment>
+  <w:comment w:id="4" w:author="Autor desconhecido" w:date="2018-04-18T13:38:28Z" w:initials="">
+    <w:p>
+      <w:r>
+        <w:rPr>
+          <w:rFonts w:eastAsia="Calibri" w:cstheme="minorBidi" w:eastAsiaTheme="minorHAnsi" w:cs="" w:ascii="Calibri" w:hAnsi="Calibri"/>
+          <w:b w:val="false"/>
+          <w:bCs w:val="false"/>
+          <w:i w:val="false"/>
+          <w:iCs w:val="false"/>
+          <w:caps w:val="false"/>
+          <w:smallCaps w:val="false"/>
+          <w:strike w:val="false"/>
+          <w:dstrike w:val="false"/>
+          <w:outline w:val="false"/>
+          <w:shadow w:val="false"/>
+          <w:emboss w:val="false"/>
+          <w:imprint w:val="false"/>
+          <w:color w:val="auto"/>
+          <w:spacing w:val="0"/>
+          <w:w w:val="100"/>
+          <w:position w:val="0"/>
+          <w:sz w:val="20"/>
+          <w:szCs w:val="22"/>
+          <w:u w:val="none"/>
+          <w:vertAlign w:val="baseline"/>
+          <w:em w:val="none"/>
+          <w:lang w:bidi="ar-SA" w:eastAsia="en-US" w:val="pt-BR"/>
+        </w:rPr>
+        <w:t>Conferir modelo da citação.</w:t>
+      </w:r>
+    </w:p>
+  </w:comment>
+  <w:comment w:id="5" w:author="Autor desconhecido" w:date="2018-04-18T13:40:33Z" w:initials="">
+    <w:p>
+      <w:r>
+        <w:rPr>
+          <w:rFonts w:eastAsia="Calibri" w:cstheme="minorBidi" w:eastAsiaTheme="minorHAnsi" w:cs="" w:ascii="Calibri" w:hAnsi="Calibri"/>
+          <w:b w:val="false"/>
+          <w:bCs w:val="false"/>
+          <w:i w:val="false"/>
+          <w:iCs w:val="false"/>
+          <w:caps w:val="false"/>
+          <w:smallCaps w:val="false"/>
+          <w:strike w:val="false"/>
+          <w:dstrike w:val="false"/>
+          <w:outline w:val="false"/>
+          <w:shadow w:val="false"/>
+          <w:emboss w:val="false"/>
+          <w:imprint w:val="false"/>
+          <w:color w:val="auto"/>
+          <w:spacing w:val="0"/>
+          <w:w w:val="100"/>
+          <w:position w:val="0"/>
+          <w:sz w:val="20"/>
+          <w:szCs w:val="22"/>
+          <w:u w:val="none"/>
+          <w:vertAlign w:val="baseline"/>
+          <w:em w:val="none"/>
+          <w:lang w:bidi="ar-SA" w:eastAsia="en-US" w:val="pt-BR"/>
+        </w:rPr>
+        <w:t>Não use pronomes pessoais para referenciar o autor.</w:t>
+      </w:r>
+    </w:p>
+  </w:comment>
+  <w:comment w:id="6" w:author="Autor desconhecido" w:date="2018-04-18T13:40:51Z" w:initials="">
+    <w:p>
+      <w:r>
+        <w:rPr>
+          <w:rFonts w:eastAsia="Calibri" w:cstheme="minorBidi" w:eastAsiaTheme="minorHAnsi" w:cs="" w:ascii="Calibri" w:hAnsi="Calibri"/>
+          <w:b w:val="false"/>
+          <w:bCs w:val="false"/>
+          <w:i w:val="false"/>
+          <w:iCs w:val="false"/>
+          <w:caps w:val="false"/>
+          <w:smallCaps w:val="false"/>
+          <w:strike w:val="false"/>
+          <w:dstrike w:val="false"/>
+          <w:outline w:val="false"/>
+          <w:shadow w:val="false"/>
+          <w:emboss w:val="false"/>
+          <w:imprint w:val="false"/>
+          <w:color w:val="auto"/>
+          <w:spacing w:val="0"/>
+          <w:w w:val="100"/>
+          <w:position w:val="0"/>
+          <w:sz w:val="20"/>
+          <w:szCs w:val="22"/>
+          <w:u w:val="none"/>
+          <w:vertAlign w:val="baseline"/>
+          <w:em w:val="none"/>
+          <w:lang w:bidi="ar-SA" w:eastAsia="en-US" w:val="pt-BR"/>
+        </w:rPr>
+        <w:t>Cite ao menos um.</w:t>
+      </w:r>
+    </w:p>
+  </w:comment>
+  <w:comment w:id="8" w:author="Autor desconhecido" w:date="2018-04-18T13:41:11Z" w:initials="">
+    <w:p>
+      <w:r>
+        <w:rPr>
+          <w:rFonts w:eastAsia="Calibri" w:cstheme="minorBidi" w:eastAsiaTheme="minorHAnsi" w:cs="" w:ascii="Calibri" w:hAnsi="Calibri"/>
+          <w:b w:val="false"/>
+          <w:bCs w:val="false"/>
+          <w:i w:val="false"/>
+          <w:iCs w:val="false"/>
+          <w:caps w:val="false"/>
+          <w:smallCaps w:val="false"/>
+          <w:strike w:val="false"/>
+          <w:dstrike w:val="false"/>
+          <w:outline w:val="false"/>
+          <w:shadow w:val="false"/>
+          <w:emboss w:val="false"/>
+          <w:imprint w:val="false"/>
+          <w:color w:val="auto"/>
+          <w:spacing w:val="0"/>
+          <w:w w:val="100"/>
+          <w:position w:val="0"/>
+          <w:sz w:val="20"/>
+          <w:szCs w:val="22"/>
+          <w:u w:val="none"/>
+          <w:vertAlign w:val="baseline"/>
+          <w:em w:val="none"/>
+          <w:lang w:bidi="ar-SA" w:eastAsia="en-US" w:val="pt-BR"/>
+        </w:rPr>
+        <w:t>Introdução dos objetivos começa  com uma frase no presente: “o presente trabalho tem por objetivo...”</w:t>
+      </w:r>
+    </w:p>
+  </w:comment>
+  <w:comment w:id="7" w:author="Autor desconhecido" w:date="2018-04-18T13:42:06Z" w:initials="">
+    <w:p>
+      <w:r>
+        <w:rPr>
+          <w:rFonts w:eastAsia="Calibri" w:cstheme="minorBidi" w:eastAsiaTheme="minorHAnsi" w:cs="" w:ascii="Calibri" w:hAnsi="Calibri"/>
+          <w:b w:val="false"/>
+          <w:bCs w:val="false"/>
+          <w:i w:val="false"/>
+          <w:iCs w:val="false"/>
+          <w:caps w:val="false"/>
+          <w:smallCaps w:val="false"/>
+          <w:strike w:val="false"/>
+          <w:dstrike w:val="false"/>
+          <w:outline w:val="false"/>
+          <w:shadow w:val="false"/>
+          <w:emboss w:val="false"/>
+          <w:imprint w:val="false"/>
+          <w:color w:val="auto"/>
+          <w:spacing w:val="0"/>
+          <w:w w:val="100"/>
+          <w:position w:val="0"/>
+          <w:sz w:val="20"/>
+          <w:szCs w:val="22"/>
+          <w:u w:val="none"/>
+          <w:vertAlign w:val="baseline"/>
+          <w:em w:val="none"/>
+          <w:lang w:bidi="ar-SA" w:eastAsia="en-US" w:val="pt-BR"/>
+        </w:rPr>
+        <w:t>Faltou fazer um parágrafo de justificativa antes dos objetivos (o que o motiva a fazer o trabalho são ferramentas pouco precisas para essa finalidade, no mercado).</w:t>
+      </w:r>
+    </w:p>
+  </w:comment>
+  <w:comment w:id="9" w:author="Autor desconhecido" w:date="2018-04-18T13:47:19Z" w:initials="">
+    <w:p>
+      <w:r>
+        <w:rPr>
+          <w:rFonts w:eastAsia="Calibri" w:cstheme="minorBidi" w:eastAsiaTheme="minorHAnsi" w:cs="" w:ascii="Calibri" w:hAnsi="Calibri"/>
+          <w:b w:val="false"/>
+          <w:bCs w:val="false"/>
+          <w:i w:val="false"/>
+          <w:iCs w:val="false"/>
+          <w:caps w:val="false"/>
+          <w:smallCaps w:val="false"/>
+          <w:strike w:val="false"/>
+          <w:dstrike w:val="false"/>
+          <w:outline w:val="false"/>
+          <w:shadow w:val="false"/>
+          <w:emboss w:val="false"/>
+          <w:imprint w:val="false"/>
+          <w:color w:val="auto"/>
+          <w:spacing w:val="0"/>
+          <w:w w:val="100"/>
+          <w:position w:val="0"/>
+          <w:sz w:val="20"/>
+          <w:szCs w:val="22"/>
+          <w:u w:val="none"/>
+          <w:vertAlign w:val="baseline"/>
+          <w:em w:val="none"/>
+          <w:lang w:bidi="ar-SA" w:eastAsia="en-US" w:val="pt-BR"/>
+        </w:rPr>
+        <w:t>O parágrafo anterior à problemática não está repetindo isso?Se sim, retire-o de lá.</w:t>
+      </w:r>
+    </w:p>
+  </w:comment>
+  <w:comment w:id="10" w:author="Autor desconhecido" w:date="2018-04-18T13:47:58Z" w:initials="">
+    <w:p>
+      <w:r>
+        <w:rPr>
+          <w:rFonts w:eastAsia="Calibri" w:cstheme="minorBidi" w:eastAsiaTheme="minorHAnsi" w:cs="" w:ascii="Calibri" w:hAnsi="Calibri"/>
+          <w:b w:val="false"/>
+          <w:bCs w:val="false"/>
+          <w:i w:val="false"/>
+          <w:iCs w:val="false"/>
+          <w:caps w:val="false"/>
+          <w:smallCaps w:val="false"/>
+          <w:strike w:val="false"/>
+          <w:dstrike w:val="false"/>
+          <w:outline w:val="false"/>
+          <w:shadow w:val="false"/>
+          <w:emboss w:val="false"/>
+          <w:imprint w:val="false"/>
+          <w:color w:val="auto"/>
+          <w:spacing w:val="0"/>
+          <w:w w:val="100"/>
+          <w:position w:val="0"/>
+          <w:sz w:val="20"/>
+          <w:szCs w:val="22"/>
+          <w:u w:val="none"/>
+          <w:vertAlign w:val="baseline"/>
+          <w:em w:val="none"/>
+          <w:lang w:bidi="ar-SA" w:eastAsia="en-US" w:val="pt-BR"/>
+        </w:rPr>
+        <w:t>Seu propósito é discutir avaliação antropométrica? Você tem base teórica pra ao menos entender o procedimento? Seria possível em uma graduação da área da saúde.</w:t>
+      </w:r>
+    </w:p>
+    <w:p>
+      <w:r>
+        <w:rPr>
+          <w:rFonts w:ascii="Calibri" w:hAnsi="Calibri" w:eastAsia="Calibri" w:cs="" w:asciiTheme="minorHAnsi" w:cstheme="minorBidi" w:eastAsiaTheme="minorHAnsi" w:hAnsiTheme="minorHAnsi"/>
+          <w:b w:val="false"/>
+          <w:bCs w:val="false"/>
+          <w:i w:val="false"/>
+          <w:iCs w:val="false"/>
+          <w:caps w:val="false"/>
+          <w:smallCaps w:val="false"/>
+          <w:strike w:val="false"/>
+          <w:dstrike w:val="false"/>
+          <w:outline w:val="false"/>
+          <w:shadow w:val="false"/>
+          <w:emboss w:val="false"/>
+          <w:imprint w:val="false"/>
+          <w:color w:val="auto"/>
+          <w:spacing w:val="0"/>
+          <w:w w:val="100"/>
+          <w:position w:val="0"/>
+          <w:sz w:val="20"/>
+          <w:sz w:val="20"/>
+          <w:szCs w:val="22"/>
+          <w:u w:val="none"/>
+          <w:vertAlign w:val="baseline"/>
+          <w:em w:val="none"/>
+          <w:lang w:val="pt-BR" w:eastAsia="en-US" w:bidi="ar-SA"/>
+        </w:rPr>
+        <w:t>Não seria apenas o 2.0?</w:t>
+      </w:r>
+    </w:p>
+  </w:comment>
+  <w:comment w:id="11" w:author="Autor desconhecido" w:date="2018-04-18T13:49:28Z" w:initials="">
+    <w:p>
+      <w:r>
+        <w:rPr>
+          <w:rFonts w:eastAsia="Calibri" w:cstheme="minorBidi" w:eastAsiaTheme="minorHAnsi" w:cs="" w:ascii="Calibri" w:hAnsi="Calibri"/>
+          <w:b w:val="false"/>
+          <w:bCs w:val="false"/>
+          <w:i w:val="false"/>
+          <w:iCs w:val="false"/>
+          <w:caps w:val="false"/>
+          <w:smallCaps w:val="false"/>
+          <w:strike w:val="false"/>
+          <w:dstrike w:val="false"/>
+          <w:outline w:val="false"/>
+          <w:shadow w:val="false"/>
+          <w:emboss w:val="false"/>
+          <w:imprint w:val="false"/>
+          <w:color w:val="auto"/>
+          <w:spacing w:val="0"/>
+          <w:w w:val="100"/>
+          <w:position w:val="0"/>
+          <w:sz w:val="20"/>
+          <w:szCs w:val="22"/>
+          <w:u w:val="none"/>
+          <w:vertAlign w:val="baseline"/>
+          <w:em w:val="none"/>
+          <w:lang w:bidi="ar-SA" w:eastAsia="en-US" w:val="pt-BR"/>
+        </w:rPr>
+        <w:t>Adaptar? Vai pegar alguma pronta?</w:t>
+      </w:r>
+    </w:p>
+    <w:p>
+      <w:r>
+        <w:rPr>
+          <w:rFonts w:eastAsia="Calibri" w:ascii="Calibri" w:hAnsi="Calibri" w:cs=""/>
+          <w:b w:val="false"/>
+          <w:bCs w:val="false"/>
+          <w:i w:val="false"/>
+          <w:iCs w:val="false"/>
+          <w:caps w:val="false"/>
+          <w:smallCaps w:val="false"/>
+          <w:strike w:val="false"/>
+          <w:dstrike w:val="false"/>
+          <w:outline w:val="false"/>
+          <w:shadow w:val="false"/>
+          <w:emboss w:val="false"/>
+          <w:imprint w:val="false"/>
+          <w:color w:val="000000"/>
+          <w:spacing w:val="0"/>
+          <w:w w:val="100"/>
+          <w:position w:val="0"/>
+          <w:sz w:val="20"/>
+          <w:szCs w:val="22"/>
+          <w:u w:val="none"/>
+          <w:vertAlign w:val="baseline"/>
+          <w:em w:val="none"/>
+          <w:lang w:eastAsia="en-US" w:val="pt-BR" w:bidi="ar-SA"/>
+        </w:rPr>
+        <w:t>Aqui você pode dar um pouco mais de profundidade na tecnologia a usar (a implementação deve usar uma linguagem com suporte a arquitetura cliente x servidor, como o php; terá banco de dados; usará um framework de desenvolvimento como o laravel[se for o caso]; desenvolver um histórico das aferições dos pacientes; e etc)</w:t>
+      </w:r>
+    </w:p>
+  </w:comment>
+  <w:comment w:id="12" w:author="Autor desconhecido" w:date="2018-04-18T13:50:20Z" w:initials="">
+    <w:p>
+      <w:r>
+        <w:rPr>
+          <w:rFonts w:eastAsia="Calibri" w:cstheme="minorBidi" w:eastAsiaTheme="minorHAnsi" w:cs="" w:ascii="Calibri" w:hAnsi="Calibri"/>
+          <w:b w:val="false"/>
+          <w:bCs w:val="false"/>
+          <w:i w:val="false"/>
+          <w:iCs w:val="false"/>
+          <w:caps w:val="false"/>
+          <w:smallCaps w:val="false"/>
+          <w:strike w:val="false"/>
+          <w:dstrike w:val="false"/>
+          <w:outline w:val="false"/>
+          <w:shadow w:val="false"/>
+          <w:emboss w:val="false"/>
+          <w:imprint w:val="false"/>
+          <w:color w:val="auto"/>
+          <w:spacing w:val="0"/>
+          <w:w w:val="100"/>
+          <w:position w:val="0"/>
+          <w:sz w:val="20"/>
+          <w:szCs w:val="22"/>
+          <w:u w:val="none"/>
+          <w:vertAlign w:val="baseline"/>
+          <w:em w:val="none"/>
+          <w:lang w:bidi="ar-SA" w:eastAsia="en-US" w:val="pt-BR"/>
+        </w:rPr>
+        <w:t>Não era paciente?</w:t>
+      </w:r>
+    </w:p>
+  </w:comment>
+  <w:comment w:id="13" w:author="Autor desconhecido" w:date="2018-03-26T11:21:49Z" w:initials="">
+    <w:p>
+      <w:r>
+        <w:rPr>
+          <w:rFonts w:cs="" w:ascii="Calibri" w:hAnsi="Calibri" w:eastAsia="Calibri"/>
+          <w:b w:val="false"/>
+          <w:bCs w:val="false"/>
+          <w:i w:val="false"/>
+          <w:iCs w:val="false"/>
+          <w:caps w:val="false"/>
+          <w:smallCaps w:val="false"/>
+          <w:strike w:val="false"/>
+          <w:dstrike w:val="false"/>
+          <w:outline w:val="false"/>
+          <w:shadow w:val="false"/>
+          <w:emboss w:val="false"/>
+          <w:imprint w:val="false"/>
+          <w:color w:val="00000A"/>
+          <w:spacing w:val="0"/>
+          <w:w w:val="100"/>
+          <w:position w:val="0"/>
+          <w:sz w:val="20"/>
+          <w:sz w:val="20"/>
+          <w:szCs w:val="22"/>
+          <w:u w:val="none"/>
+          <w:vertAlign w:val="baseline"/>
+          <w:em w:val="none"/>
+          <w:lang w:bidi="ar-SA" w:val="pt-BR" w:eastAsia="en-US"/>
+        </w:rPr>
+        <w:t>Excluir física ou lógicamente. Ainda não foi arrumado...</w:t>
+      </w:r>
+    </w:p>
+  </w:comment>
+  <w:comment w:id="14" w:author="Autor desconhecido" w:date="2018-03-26T11:22:26Z" w:initials="">
+    <w:p>
+      <w:r>
+        <w:rPr>
+          <w:rFonts w:cs="" w:ascii="Calibri" w:hAnsi="Calibri" w:eastAsia="Calibri"/>
+          <w:b w:val="false"/>
+          <w:bCs w:val="false"/>
+          <w:i w:val="false"/>
+          <w:iCs w:val="false"/>
+          <w:caps w:val="false"/>
+          <w:smallCaps w:val="false"/>
+          <w:strike w:val="false"/>
+          <w:dstrike w:val="false"/>
+          <w:outline w:val="false"/>
+          <w:shadow w:val="false"/>
+          <w:emboss w:val="false"/>
+          <w:imprint w:val="false"/>
+          <w:color w:val="00000A"/>
+          <w:spacing w:val="0"/>
+          <w:w w:val="100"/>
+          <w:position w:val="0"/>
+          <w:sz w:val="20"/>
+          <w:sz w:val="20"/>
+          <w:szCs w:val="22"/>
+          <w:u w:val="none"/>
+          <w:vertAlign w:val="baseline"/>
+          <w:em w:val="none"/>
+          <w:lang w:bidi="ar-SA" w:val="pt-BR" w:eastAsia="en-US"/>
+        </w:rPr>
+        <w:t>Possibilidade</w:t>
+      </w:r>
+    </w:p>
+    <w:p>
+      <w:r>
+        <w:rPr>
+          <w:rFonts w:cs="" w:ascii="Calibri" w:hAnsi="Calibri" w:eastAsia="Calibri"/>
+          <w:b w:val="false"/>
+          <w:bCs w:val="false"/>
+          <w:i w:val="false"/>
+          <w:iCs w:val="false"/>
+          <w:caps w:val="false"/>
+          <w:smallCaps w:val="false"/>
+          <w:strike w:val="false"/>
+          <w:dstrike w:val="false"/>
+          <w:outline w:val="false"/>
+          <w:shadow w:val="false"/>
+          <w:emboss w:val="false"/>
+          <w:imprint w:val="false"/>
+          <w:color w:val="00000A"/>
+          <w:spacing w:val="0"/>
+          <w:w w:val="100"/>
+          <w:position w:val="0"/>
+          <w:sz w:val="20"/>
+          <w:szCs w:val="22"/>
+          <w:u w:val="none"/>
+          <w:vertAlign w:val="baseline"/>
+          <w:em w:val="none"/>
+          <w:lang w:val="pt-BR" w:bidi="ar-SA" w:eastAsia="en-US"/>
+        </w:rPr>
+        <w:t>Ainda não foi arrumado...</w:t>
+      </w:r>
+    </w:p>
+  </w:comment>
+  <w:comment w:id="15" w:author="Autor desconhecido" w:date="2018-03-26T11:22:51Z" w:initials="">
+    <w:p>
+      <w:r>
+        <w:rPr>
+          <w:rFonts w:cs="" w:ascii="Calibri" w:hAnsi="Calibri" w:eastAsia="Calibri"/>
+          <w:b w:val="false"/>
+          <w:bCs w:val="false"/>
+          <w:i w:val="false"/>
+          <w:iCs w:val="false"/>
+          <w:caps w:val="false"/>
+          <w:smallCaps w:val="false"/>
+          <w:strike w:val="false"/>
+          <w:dstrike w:val="false"/>
+          <w:outline w:val="false"/>
+          <w:shadow w:val="false"/>
+          <w:emboss w:val="false"/>
+          <w:imprint w:val="false"/>
+          <w:color w:val="00000A"/>
+          <w:spacing w:val="0"/>
+          <w:w w:val="100"/>
+          <w:position w:val="0"/>
+          <w:sz w:val="20"/>
+          <w:sz w:val="20"/>
+          <w:szCs w:val="22"/>
+          <w:u w:val="none"/>
+          <w:vertAlign w:val="baseline"/>
+          <w:em w:val="none"/>
+          <w:lang w:bidi="ar-SA" w:val="pt-BR" w:eastAsia="en-US"/>
+        </w:rPr>
+        <w:t>Usabilidade → o sistema deve ser intuitivo e com fácil usabilidade para qualquer pessoa.</w:t>
+      </w:r>
+    </w:p>
+    <w:p>
+      <w:r>
+        <w:rPr>
+          <w:rFonts w:cs="" w:ascii="Calibri" w:hAnsi="Calibri" w:eastAsia="Calibri"/>
+          <w:b w:val="false"/>
+          <w:bCs w:val="false"/>
+          <w:i w:val="false"/>
+          <w:iCs w:val="false"/>
+          <w:caps w:val="false"/>
+          <w:smallCaps w:val="false"/>
+          <w:strike w:val="false"/>
+          <w:dstrike w:val="false"/>
+          <w:outline w:val="false"/>
+          <w:shadow w:val="false"/>
+          <w:emboss w:val="false"/>
+          <w:imprint w:val="false"/>
+          <w:color w:val="00000A"/>
+          <w:spacing w:val="0"/>
+          <w:w w:val="100"/>
+          <w:position w:val="0"/>
+          <w:sz w:val="20"/>
+          <w:sz w:val="20"/>
+          <w:szCs w:val="22"/>
+          <w:u w:val="none"/>
+          <w:vertAlign w:val="baseline"/>
+          <w:em w:val="none"/>
+          <w:lang w:bidi="ar-SA" w:val="pt-BR" w:eastAsia="en-US"/>
         </w:rPr>
         <w:t>Portabilidade → o sistema funcionará nos sistemas operacionais mais populares sem necessidade de configurações adicionais.</w:t>
       </w:r>

</xml_diff>